<commit_message>
Getting Familiar with PowerShell
</commit_message>
<xml_diff>
--- a/Windows_Powershell_Notes.docx
+++ b/Windows_Powershell_Notes.docx
@@ -514,8 +514,29 @@
         </w:numPr>
       </w:pPr>
       <w:r>
-        <w:t>Old CMD familiar commands work perfectly well in PowerShell. Example: dir, cls…etc</w:t>
-      </w:r>
+        <w:t xml:space="preserve">Old CMD familiar commands work perfectly well in PowerShell. Example: </w:t>
+      </w:r>
+      <w:proofErr w:type="spellStart"/>
+      <w:r>
+        <w:t>dir</w:t>
+      </w:r>
+      <w:proofErr w:type="spellEnd"/>
+      <w:r>
+        <w:t xml:space="preserve">, </w:t>
+      </w:r>
+      <w:proofErr w:type="spellStart"/>
+      <w:r>
+        <w:t>cls</w:t>
+      </w:r>
+      <w:proofErr w:type="spellEnd"/>
+      <w:r>
+        <w:t>…</w:t>
+      </w:r>
+      <w:proofErr w:type="spellStart"/>
+      <w:r>
+        <w:t>etc</w:t>
+      </w:r>
+      <w:proofErr w:type="spellEnd"/>
     </w:p>
     <w:p>
       <w:pPr>
@@ -680,7 +701,23 @@
         <w:ind w:left="720"/>
       </w:pPr>
       <w:r>
-        <w:t>A class on the other hand is the blueprint for representing this file on the hard disk as a software object. When we want to work with a file, a file class is used as a blueprint to create a file object in a memory. Let’s say we name that object myFileObj. Getting the file size now is very easy using the Size property $a = myFileObj.Size variable a now contains size of the file.</w:t>
+        <w:t xml:space="preserve">A class on the other hand is the blueprint for representing this file on the hard disk as a software object. When we want to work with a file, a file class is used as a blueprint to create a file object in a memory. Let’s say we name that object </w:t>
+      </w:r>
+      <w:proofErr w:type="spellStart"/>
+      <w:r>
+        <w:t>myFileObj</w:t>
+      </w:r>
+      <w:proofErr w:type="spellEnd"/>
+      <w:r>
+        <w:t xml:space="preserve">. Getting the file size now is very easy using the Size property $a = </w:t>
+      </w:r>
+      <w:proofErr w:type="spellStart"/>
+      <w:r>
+        <w:t>myFileObj.Size</w:t>
+      </w:r>
+      <w:proofErr w:type="spellEnd"/>
+      <w:r>
+        <w:t xml:space="preserve"> variable a now contains size of the file.</w:t>
       </w:r>
     </w:p>
     <w:p>
@@ -696,7 +733,15 @@
         <w:ind w:left="720"/>
       </w:pPr>
       <w:r>
-        <w:t xml:space="preserve">The .NET framework can automate many tasks for us in the background. Example: Parsing/ Converting text etc when pipelining. It also standardizes many properties like length, size etc. It also </w:t>
+        <w:t xml:space="preserve">The .NET framework can automate many tasks for us in the background. Example: Parsing/ Converting text </w:t>
+      </w:r>
+      <w:proofErr w:type="spellStart"/>
+      <w:r>
+        <w:t>etc</w:t>
+      </w:r>
+      <w:proofErr w:type="spellEnd"/>
+      <w:r>
+        <w:t xml:space="preserve"> when pipelining. It also standardizes many properties like length, size etc. It also </w:t>
       </w:r>
       <w:r>
         <w:t>exposes</w:t>
@@ -771,17 +816,476 @@
         <w:sym w:font="Wingdings" w:char="F0E0"/>
       </w:r>
       <w:r>
-        <w:t xml:space="preserve"> Start-process Powershell -verb runas. Or Right click on PowerShell icon and choose to run as administrator </w:t>
-      </w:r>
-      <w:r>
-        <w:t xml:space="preserve">  </w:t>
-      </w:r>
-    </w:p>
-    <w:p>
-      <w:pPr>
-        <w:ind w:left="720"/>
-      </w:pPr>
-    </w:p>
+        <w:t xml:space="preserve"> Start-process </w:t>
+      </w:r>
+      <w:r>
+        <w:t>PowerShell</w:t>
+      </w:r>
+      <w:r>
+        <w:t xml:space="preserve"> -verb runas. Or Right click on PowerShell icon and choose to run as administrator </w:t>
+      </w:r>
+    </w:p>
+    <w:p>
+      <w:pPr>
+        <w:ind w:left="720"/>
+      </w:pPr>
+      <w:r>
+        <w:t>Post Installation:</w:t>
+      </w:r>
+    </w:p>
+    <w:p>
+      <w:pPr>
+        <w:ind w:left="720"/>
+      </w:pPr>
+      <w:r>
+        <w:t>We need to perform three tasks they are as follows:</w:t>
+      </w:r>
+    </w:p>
+    <w:p>
+      <w:pPr>
+        <w:numPr>
+          <w:ilvl w:val="0"/>
+          <w:numId w:val="7"/>
+        </w:numPr>
+      </w:pPr>
+      <w:r>
+        <w:t>Install/update PowerShell help files</w:t>
+      </w:r>
+    </w:p>
+    <w:p>
+      <w:pPr>
+        <w:numPr>
+          <w:ilvl w:val="0"/>
+          <w:numId w:val="7"/>
+        </w:numPr>
+      </w:pPr>
+      <w:r>
+        <w:t>Enable PowerShell script execution</w:t>
+      </w:r>
+    </w:p>
+    <w:p>
+      <w:pPr>
+        <w:numPr>
+          <w:ilvl w:val="0"/>
+          <w:numId w:val="7"/>
+        </w:numPr>
+      </w:pPr>
+      <w:r>
+        <w:t>Enable PowerShell remoting</w:t>
+      </w:r>
+    </w:p>
+    <w:p>
+      <w:pPr>
+        <w:ind w:left="720"/>
+      </w:pPr>
+      <w:r>
+        <w:t>Install/update help files:</w:t>
+      </w:r>
+    </w:p>
+    <w:p>
+      <w:pPr>
+        <w:ind w:left="720"/>
+      </w:pPr>
+      <w:r>
+        <w:t>Learn and master PowerShell using PowerShell help functionality. Execute Update-Help in the PowerShell console. You should execute this command time to time to ensure you have the latest help file information.</w:t>
+      </w:r>
+    </w:p>
+    <w:p>
+      <w:pPr>
+        <w:ind w:left="720"/>
+      </w:pPr>
+      <w:r>
+        <w:t>Enable PowerShell script execution:</w:t>
+      </w:r>
+    </w:p>
+    <w:p>
+      <w:pPr>
+        <w:ind w:left="720"/>
+      </w:pPr>
+      <w:r>
+        <w:t>As a security precaution, the ability to execute PowerShell script is disabled by default. The Execution policy must be set. Execute Set-ExecutionPolicy RemoteSigned in the PowerShell console.</w:t>
+      </w:r>
+    </w:p>
+    <w:p>
+      <w:pPr>
+        <w:ind w:left="720"/>
+      </w:pPr>
+      <w:r>
+        <w:t>Enable PowerShell remoting:</w:t>
+      </w:r>
+    </w:p>
+    <w:p>
+      <w:pPr>
+        <w:ind w:left="720"/>
+      </w:pPr>
+      <w:r>
+        <w:t>By default, the PowerShell is configured to run remote commands on other windows computers</w:t>
+      </w:r>
+      <w:r>
+        <w:t>. However, the computer will not allow remote commands to be executed on them. On each computer that you want remote commands to be executed on, run the following PowerShell command Enable -PSRemoting.</w:t>
+      </w:r>
+    </w:p>
+    <w:p>
+      <w:pPr>
+        <w:ind w:left="720"/>
+      </w:pPr>
+      <w:r>
+        <w:t>Configuring the console:</w:t>
+      </w:r>
+    </w:p>
+    <w:p>
+      <w:pPr>
+        <w:ind w:left="720"/>
+      </w:pPr>
+      <w:r>
+        <w:t xml:space="preserve">PowerShell console can be customized to suit one’s preference. Open PowerShell top left corner you will see icon, right click on that icon go to properties </w:t>
+      </w:r>
+      <w:r>
+        <w:sym w:font="Wingdings" w:char="F0E0"/>
+      </w:r>
+      <w:r>
+        <w:t xml:space="preserve"> play with it.</w:t>
+      </w:r>
+    </w:p>
+    <w:p>
+      <w:pPr>
+        <w:ind w:left="720"/>
+      </w:pPr>
+      <w:r>
+        <w:t>PowerShell IDE:</w:t>
+      </w:r>
+    </w:p>
+    <w:p>
+      <w:pPr>
+        <w:ind w:left="720"/>
+      </w:pPr>
+      <w:r>
+        <w:t>PowerShell console is a basic, command-line shell environment</w:t>
+      </w:r>
+      <w:r>
+        <w:t>. There is a PowerShell Integrated Scripting Environment.</w:t>
+      </w:r>
+    </w:p>
+    <w:p>
+      <w:pPr>
+        <w:ind w:left="720"/>
+      </w:pPr>
+      <w:r>
+        <w:t>PowerGUI pro from Quest Software (free)</w:t>
+      </w:r>
+    </w:p>
+    <w:p>
+      <w:pPr>
+        <w:ind w:left="720"/>
+      </w:pPr>
+      <w:r>
+        <w:lastRenderedPageBreak/>
+        <w:t>PowerShellPlus from Idera (free)</w:t>
+      </w:r>
+    </w:p>
+    <w:p>
+      <w:pPr>
+        <w:ind w:left="720"/>
+      </w:pPr>
+      <w:r>
+        <w:t>But one IDE comes with Windows OS</w:t>
+      </w:r>
+    </w:p>
+    <w:p>
+      <w:r>
+        <w:tab/>
+        <w:t>PowerShell Profiles:</w:t>
+      </w:r>
+    </w:p>
+    <w:p>
+      <w:pPr>
+        <w:ind w:left="720"/>
+      </w:pPr>
+      <w:r>
+        <w:t xml:space="preserve">The purpose and function of PowerShell profile is simple. It is a text file that is automatically loaded </w:t>
+      </w:r>
+      <w:r>
+        <w:t>every time</w:t>
+      </w:r>
+      <w:r>
+        <w:t xml:space="preserve"> PowerShell is started</w:t>
+      </w:r>
+      <w:r>
+        <w:t>. It is similar to Windows User profile. PowerShell profiles are used to persist certain customizations: Aliases, Functions, Variables.</w:t>
+      </w:r>
+    </w:p>
+    <w:p>
+      <w:pPr>
+        <w:ind w:left="720"/>
+      </w:pPr>
+      <w:r>
+        <w:t>Remember you don’t have a profile unless you create one.</w:t>
+      </w:r>
+      <w:r>
+        <w:t xml:space="preserve"> Your PowerShell execution profile must permit you to load configuration file. To create a PowerShell profile, create a text file with specified name </w:t>
+      </w:r>
+      <w:r>
+        <w:t>in the specified location based on the type of profile you want to use.</w:t>
+      </w:r>
+    </w:p>
+    <w:p>
+      <w:pPr>
+        <w:ind w:left="720"/>
+      </w:pPr>
+      <w:r>
+        <w:t>There are 4 types of PowerShell profiles:</w:t>
+      </w:r>
+    </w:p>
+    <w:p>
+      <w:pPr>
+        <w:numPr>
+          <w:ilvl w:val="0"/>
+          <w:numId w:val="8"/>
+        </w:numPr>
+      </w:pPr>
+      <w:r>
+        <w:t>All Users All Host</w:t>
+      </w:r>
+    </w:p>
+    <w:p>
+      <w:pPr>
+        <w:numPr>
+          <w:ilvl w:val="0"/>
+          <w:numId w:val="9"/>
+        </w:numPr>
+      </w:pPr>
+      <w:r>
+        <w:t>Applies to all users and all shell.</w:t>
+      </w:r>
+    </w:p>
+    <w:p>
+      <w:pPr>
+        <w:numPr>
+          <w:ilvl w:val="0"/>
+          <w:numId w:val="9"/>
+        </w:numPr>
+      </w:pPr>
+      <w:r>
+        <w:t>%windir%\System32\WindowsPowerShell\v1.0\profile.ps1</w:t>
+      </w:r>
+    </w:p>
+    <w:p>
+      <w:pPr>
+        <w:numPr>
+          <w:ilvl w:val="0"/>
+          <w:numId w:val="8"/>
+        </w:numPr>
+      </w:pPr>
+      <w:r>
+        <w:t>All Users Current Host</w:t>
+      </w:r>
+    </w:p>
+    <w:p>
+      <w:pPr>
+        <w:numPr>
+          <w:ilvl w:val="0"/>
+          <w:numId w:val="11"/>
+        </w:numPr>
+      </w:pPr>
+      <w:r>
+        <w:t>Applies to all users, but only Microsoft.PowerShell shell</w:t>
+      </w:r>
+    </w:p>
+    <w:p>
+      <w:pPr>
+        <w:numPr>
+          <w:ilvl w:val="0"/>
+          <w:numId w:val="11"/>
+        </w:numPr>
+      </w:pPr>
+      <w:r>
+        <w:t>%windir%\System32\WindowsPowerShell\v1.0\</w:t>
+      </w:r>
+      <w:r>
+        <w:t>Microsoft.PowerShell_</w:t>
+      </w:r>
+      <w:r>
+        <w:t>profile.ps1</w:t>
+      </w:r>
+    </w:p>
+    <w:p>
+      <w:pPr>
+        <w:numPr>
+          <w:ilvl w:val="0"/>
+          <w:numId w:val="8"/>
+        </w:numPr>
+      </w:pPr>
+      <w:r>
+        <w:t>Current User All Host</w:t>
+      </w:r>
+    </w:p>
+    <w:p>
+      <w:pPr>
+        <w:numPr>
+          <w:ilvl w:val="0"/>
+          <w:numId w:val="12"/>
+        </w:numPr>
+      </w:pPr>
+      <w:r>
+        <w:t>Applies only to current user, but all shell</w:t>
+      </w:r>
+    </w:p>
+    <w:p>
+      <w:pPr>
+        <w:numPr>
+          <w:ilvl w:val="0"/>
+          <w:numId w:val="12"/>
+        </w:numPr>
+      </w:pPr>
+      <w:r>
+        <w:t>%UserProfile%\MyDocuments\WindowsPowerShell\profile.ps1</w:t>
+      </w:r>
+    </w:p>
+    <w:p>
+      <w:pPr>
+        <w:numPr>
+          <w:ilvl w:val="0"/>
+          <w:numId w:val="8"/>
+        </w:numPr>
+      </w:pPr>
+      <w:r>
+        <w:t>Current User Current Host</w:t>
+      </w:r>
+    </w:p>
+    <w:p>
+      <w:pPr>
+        <w:numPr>
+          <w:ilvl w:val="0"/>
+          <w:numId w:val="13"/>
+        </w:numPr>
+      </w:pPr>
+      <w:r>
+        <w:t>Applies only to current user and Microsoft.PowerShell shell</w:t>
+      </w:r>
+    </w:p>
+    <w:p>
+      <w:pPr>
+        <w:numPr>
+          <w:ilvl w:val="0"/>
+          <w:numId w:val="13"/>
+        </w:numPr>
+      </w:pPr>
+      <w:r>
+        <w:t>%UserProfile%\MyDocuments\WindowsPowerShell\</w:t>
+      </w:r>
+      <w:r>
+        <w:t xml:space="preserve"> </w:t>
+      </w:r>
+      <w:r>
+        <w:t>Microsoft.PowerShell_profile.ps1</w:t>
+      </w:r>
+    </w:p>
+    <w:p/>
+    <w:p>
+      <w:pPr>
+        <w:ind w:left="720"/>
+      </w:pPr>
+      <w:r>
+        <w:t>To create a PowerShell profile:</w:t>
+      </w:r>
+    </w:p>
+    <w:p>
+      <w:pPr>
+        <w:ind w:left="720"/>
+      </w:pPr>
+      <w:r>
+        <w:t xml:space="preserve">Create a text file with specified name: profile.ps1 or </w:t>
+      </w:r>
+      <w:r>
+        <w:t>Microsoft.PowerShell_profile.ps1</w:t>
+      </w:r>
+      <w:r>
+        <w:t xml:space="preserve">  in the specified location</w:t>
+      </w:r>
+    </w:p>
+    <w:p>
+      <w:pPr>
+        <w:ind w:left="720"/>
+      </w:pPr>
+    </w:p>
+    <w:p>
+      <w:pPr>
+        <w:ind w:left="720"/>
+      </w:pPr>
+      <w:r>
+        <w:lastRenderedPageBreak/>
+        <w:t>Creating a PowerShell profile:</w:t>
+      </w:r>
+    </w:p>
+    <w:p>
+      <w:pPr>
+        <w:ind w:left="720"/>
+      </w:pPr>
+      <w:r>
+        <w:t>$Profile built in variable displays the profile location. But path and profile do not exist until we create them</w:t>
+      </w:r>
+    </w:p>
+    <w:p>
+      <w:pPr>
+        <w:ind w:left="720"/>
+      </w:pPr>
+      <w:r>
+        <w:t>Test Path $Profile return false if no profile created</w:t>
+      </w:r>
+    </w:p>
+    <w:p>
+      <w:pPr>
+        <w:ind w:left="720"/>
+      </w:pPr>
+      <w:r>
+        <w:t>-New -Item -path $profile -type file -force</w:t>
+      </w:r>
+    </w:p>
+    <w:p>
+      <w:pPr>
+        <w:ind w:left="720"/>
+      </w:pPr>
+      <w:r>
+        <w:t>A customized profile file can be remotely deployed to other computers to ensure a consistent environment and functionality across machines.</w:t>
+      </w:r>
+    </w:p>
+    <w:p>
+      <w:pPr>
+        <w:ind w:left="720"/>
+      </w:pPr>
+    </w:p>
+    <w:p>
+      <w:pPr>
+        <w:ind w:left="720"/>
+      </w:pPr>
+    </w:p>
+    <w:p>
+      <w:pPr>
+        <w:ind w:left="720"/>
+      </w:pPr>
+    </w:p>
+    <w:p>
+      <w:pPr>
+        <w:ind w:left="720"/>
+      </w:pPr>
+    </w:p>
+    <w:p>
+      <w:pPr>
+        <w:ind w:left="720"/>
+      </w:pPr>
+    </w:p>
+    <w:p>
+      <w:pPr>
+        <w:ind w:left="720"/>
+      </w:pPr>
+    </w:p>
+    <w:p>
+      <w:pPr>
+        <w:ind w:left="720"/>
+      </w:pPr>
+    </w:p>
+    <w:p/>
+    <w:p/>
     <w:p>
       <w:pPr>
         <w:ind w:left="720"/>
@@ -918,6 +1422,178 @@
     </w:lvl>
   </w:abstractNum>
   <w:abstractNum w:abstractNumId="1" w15:restartNumberingAfterBreak="0">
+    <w:nsid w:val="113B34A3"/>
+    <w:multiLevelType w:val="hybridMultilevel"/>
+    <w:tmpl w:val="F82E9D26"/>
+    <w:lvl w:ilvl="0" w:tplc="04090019">
+      <w:start w:val="1"/>
+      <w:numFmt w:val="lowerLetter"/>
+      <w:lvlText w:val="%1."/>
+      <w:lvlJc w:val="left"/>
+      <w:pPr>
+        <w:ind w:left="1485" w:hanging="360"/>
+      </w:pPr>
+    </w:lvl>
+    <w:lvl w:ilvl="1" w:tplc="04090019" w:tentative="1">
+      <w:start w:val="1"/>
+      <w:numFmt w:val="lowerLetter"/>
+      <w:lvlText w:val="%2."/>
+      <w:lvlJc w:val="left"/>
+      <w:pPr>
+        <w:ind w:left="2205" w:hanging="360"/>
+      </w:pPr>
+    </w:lvl>
+    <w:lvl w:ilvl="2" w:tplc="0409001B" w:tentative="1">
+      <w:start w:val="1"/>
+      <w:numFmt w:val="lowerRoman"/>
+      <w:lvlText w:val="%3."/>
+      <w:lvlJc w:val="right"/>
+      <w:pPr>
+        <w:ind w:left="2925" w:hanging="180"/>
+      </w:pPr>
+    </w:lvl>
+    <w:lvl w:ilvl="3" w:tplc="0409000F" w:tentative="1">
+      <w:start w:val="1"/>
+      <w:numFmt w:val="decimal"/>
+      <w:lvlText w:val="%4."/>
+      <w:lvlJc w:val="left"/>
+      <w:pPr>
+        <w:ind w:left="3645" w:hanging="360"/>
+      </w:pPr>
+    </w:lvl>
+    <w:lvl w:ilvl="4" w:tplc="04090019" w:tentative="1">
+      <w:start w:val="1"/>
+      <w:numFmt w:val="lowerLetter"/>
+      <w:lvlText w:val="%5."/>
+      <w:lvlJc w:val="left"/>
+      <w:pPr>
+        <w:ind w:left="4365" w:hanging="360"/>
+      </w:pPr>
+    </w:lvl>
+    <w:lvl w:ilvl="5" w:tplc="0409001B" w:tentative="1">
+      <w:start w:val="1"/>
+      <w:numFmt w:val="lowerRoman"/>
+      <w:lvlText w:val="%6."/>
+      <w:lvlJc w:val="right"/>
+      <w:pPr>
+        <w:ind w:left="5085" w:hanging="180"/>
+      </w:pPr>
+    </w:lvl>
+    <w:lvl w:ilvl="6" w:tplc="0409000F" w:tentative="1">
+      <w:start w:val="1"/>
+      <w:numFmt w:val="decimal"/>
+      <w:lvlText w:val="%7."/>
+      <w:lvlJc w:val="left"/>
+      <w:pPr>
+        <w:ind w:left="5805" w:hanging="360"/>
+      </w:pPr>
+    </w:lvl>
+    <w:lvl w:ilvl="7" w:tplc="04090019" w:tentative="1">
+      <w:start w:val="1"/>
+      <w:numFmt w:val="lowerLetter"/>
+      <w:lvlText w:val="%8."/>
+      <w:lvlJc w:val="left"/>
+      <w:pPr>
+        <w:ind w:left="6525" w:hanging="360"/>
+      </w:pPr>
+    </w:lvl>
+    <w:lvl w:ilvl="8" w:tplc="0409001B" w:tentative="1">
+      <w:start w:val="1"/>
+      <w:numFmt w:val="lowerRoman"/>
+      <w:lvlText w:val="%9."/>
+      <w:lvlJc w:val="right"/>
+      <w:pPr>
+        <w:ind w:left="7245" w:hanging="180"/>
+      </w:pPr>
+    </w:lvl>
+  </w:abstractNum>
+  <w:abstractNum w:abstractNumId="2" w15:restartNumberingAfterBreak="0">
+    <w:nsid w:val="12091144"/>
+    <w:multiLevelType w:val="hybridMultilevel"/>
+    <w:tmpl w:val="15360D96"/>
+    <w:lvl w:ilvl="0" w:tplc="04090019">
+      <w:start w:val="1"/>
+      <w:numFmt w:val="lowerLetter"/>
+      <w:lvlText w:val="%1."/>
+      <w:lvlJc w:val="left"/>
+      <w:pPr>
+        <w:ind w:left="720" w:hanging="360"/>
+      </w:pPr>
+    </w:lvl>
+    <w:lvl w:ilvl="1" w:tplc="04090019" w:tentative="1">
+      <w:start w:val="1"/>
+      <w:numFmt w:val="lowerLetter"/>
+      <w:lvlText w:val="%2."/>
+      <w:lvlJc w:val="left"/>
+      <w:pPr>
+        <w:ind w:left="1440" w:hanging="360"/>
+      </w:pPr>
+    </w:lvl>
+    <w:lvl w:ilvl="2" w:tplc="0409001B" w:tentative="1">
+      <w:start w:val="1"/>
+      <w:numFmt w:val="lowerRoman"/>
+      <w:lvlText w:val="%3."/>
+      <w:lvlJc w:val="right"/>
+      <w:pPr>
+        <w:ind w:left="2160" w:hanging="180"/>
+      </w:pPr>
+    </w:lvl>
+    <w:lvl w:ilvl="3" w:tplc="0409000F" w:tentative="1">
+      <w:start w:val="1"/>
+      <w:numFmt w:val="decimal"/>
+      <w:lvlText w:val="%4."/>
+      <w:lvlJc w:val="left"/>
+      <w:pPr>
+        <w:ind w:left="2880" w:hanging="360"/>
+      </w:pPr>
+    </w:lvl>
+    <w:lvl w:ilvl="4" w:tplc="04090019" w:tentative="1">
+      <w:start w:val="1"/>
+      <w:numFmt w:val="lowerLetter"/>
+      <w:lvlText w:val="%5."/>
+      <w:lvlJc w:val="left"/>
+      <w:pPr>
+        <w:ind w:left="3600" w:hanging="360"/>
+      </w:pPr>
+    </w:lvl>
+    <w:lvl w:ilvl="5" w:tplc="0409001B" w:tentative="1">
+      <w:start w:val="1"/>
+      <w:numFmt w:val="lowerRoman"/>
+      <w:lvlText w:val="%6."/>
+      <w:lvlJc w:val="right"/>
+      <w:pPr>
+        <w:ind w:left="4320" w:hanging="180"/>
+      </w:pPr>
+    </w:lvl>
+    <w:lvl w:ilvl="6" w:tplc="0409000F" w:tentative="1">
+      <w:start w:val="1"/>
+      <w:numFmt w:val="decimal"/>
+      <w:lvlText w:val="%7."/>
+      <w:lvlJc w:val="left"/>
+      <w:pPr>
+        <w:ind w:left="5040" w:hanging="360"/>
+      </w:pPr>
+    </w:lvl>
+    <w:lvl w:ilvl="7" w:tplc="04090019" w:tentative="1">
+      <w:start w:val="1"/>
+      <w:numFmt w:val="lowerLetter"/>
+      <w:lvlText w:val="%8."/>
+      <w:lvlJc w:val="left"/>
+      <w:pPr>
+        <w:ind w:left="5760" w:hanging="360"/>
+      </w:pPr>
+    </w:lvl>
+    <w:lvl w:ilvl="8" w:tplc="0409001B" w:tentative="1">
+      <w:start w:val="1"/>
+      <w:numFmt w:val="lowerRoman"/>
+      <w:lvlText w:val="%9."/>
+      <w:lvlJc w:val="right"/>
+      <w:pPr>
+        <w:ind w:left="6480" w:hanging="180"/>
+      </w:pPr>
+    </w:lvl>
+  </w:abstractNum>
+  <w:abstractNum w:abstractNumId="3" w15:restartNumberingAfterBreak="0">
     <w:nsid w:val="242312DF"/>
     <w:multiLevelType w:val="hybridMultilevel"/>
     <w:tmpl w:val="1F4E5F12"/>
@@ -1006,7 +1682,7 @@
       </w:pPr>
     </w:lvl>
   </w:abstractNum>
-  <w:abstractNum w:abstractNumId="2" w15:restartNumberingAfterBreak="0">
+  <w:abstractNum w:abstractNumId="4" w15:restartNumberingAfterBreak="0">
     <w:nsid w:val="35826786"/>
     <w:multiLevelType w:val="hybridMultilevel"/>
     <w:tmpl w:val="40DC8CC6"/>
@@ -1095,7 +1771,96 @@
       </w:pPr>
     </w:lvl>
   </w:abstractNum>
-  <w:abstractNum w:abstractNumId="3" w15:restartNumberingAfterBreak="0">
+  <w:abstractNum w:abstractNumId="5" w15:restartNumberingAfterBreak="0">
+    <w:nsid w:val="378107FB"/>
+    <w:multiLevelType w:val="hybridMultilevel"/>
+    <w:tmpl w:val="B68A6A90"/>
+    <w:lvl w:ilvl="0" w:tplc="CED8CC50">
+      <w:start w:val="1"/>
+      <w:numFmt w:val="decimal"/>
+      <w:lvlText w:val="%1."/>
+      <w:lvlJc w:val="left"/>
+      <w:pPr>
+        <w:ind w:left="1080" w:hanging="360"/>
+      </w:pPr>
+      <w:rPr>
+        <w:rFonts w:hint="default"/>
+      </w:rPr>
+    </w:lvl>
+    <w:lvl w:ilvl="1" w:tplc="04090019" w:tentative="1">
+      <w:start w:val="1"/>
+      <w:numFmt w:val="lowerLetter"/>
+      <w:lvlText w:val="%2."/>
+      <w:lvlJc w:val="left"/>
+      <w:pPr>
+        <w:ind w:left="1800" w:hanging="360"/>
+      </w:pPr>
+    </w:lvl>
+    <w:lvl w:ilvl="2" w:tplc="0409001B" w:tentative="1">
+      <w:start w:val="1"/>
+      <w:numFmt w:val="lowerRoman"/>
+      <w:lvlText w:val="%3."/>
+      <w:lvlJc w:val="right"/>
+      <w:pPr>
+        <w:ind w:left="2520" w:hanging="180"/>
+      </w:pPr>
+    </w:lvl>
+    <w:lvl w:ilvl="3" w:tplc="0409000F" w:tentative="1">
+      <w:start w:val="1"/>
+      <w:numFmt w:val="decimal"/>
+      <w:lvlText w:val="%4."/>
+      <w:lvlJc w:val="left"/>
+      <w:pPr>
+        <w:ind w:left="3240" w:hanging="360"/>
+      </w:pPr>
+    </w:lvl>
+    <w:lvl w:ilvl="4" w:tplc="04090019" w:tentative="1">
+      <w:start w:val="1"/>
+      <w:numFmt w:val="lowerLetter"/>
+      <w:lvlText w:val="%5."/>
+      <w:lvlJc w:val="left"/>
+      <w:pPr>
+        <w:ind w:left="3960" w:hanging="360"/>
+      </w:pPr>
+    </w:lvl>
+    <w:lvl w:ilvl="5" w:tplc="0409001B" w:tentative="1">
+      <w:start w:val="1"/>
+      <w:numFmt w:val="lowerRoman"/>
+      <w:lvlText w:val="%6."/>
+      <w:lvlJc w:val="right"/>
+      <w:pPr>
+        <w:ind w:left="4680" w:hanging="180"/>
+      </w:pPr>
+    </w:lvl>
+    <w:lvl w:ilvl="6" w:tplc="0409000F" w:tentative="1">
+      <w:start w:val="1"/>
+      <w:numFmt w:val="decimal"/>
+      <w:lvlText w:val="%7."/>
+      <w:lvlJc w:val="left"/>
+      <w:pPr>
+        <w:ind w:left="5400" w:hanging="360"/>
+      </w:pPr>
+    </w:lvl>
+    <w:lvl w:ilvl="7" w:tplc="04090019" w:tentative="1">
+      <w:start w:val="1"/>
+      <w:numFmt w:val="lowerLetter"/>
+      <w:lvlText w:val="%8."/>
+      <w:lvlJc w:val="left"/>
+      <w:pPr>
+        <w:ind w:left="6120" w:hanging="360"/>
+      </w:pPr>
+    </w:lvl>
+    <w:lvl w:ilvl="8" w:tplc="0409001B" w:tentative="1">
+      <w:start w:val="1"/>
+      <w:numFmt w:val="lowerRoman"/>
+      <w:lvlText w:val="%9."/>
+      <w:lvlJc w:val="right"/>
+      <w:pPr>
+        <w:ind w:left="6840" w:hanging="180"/>
+      </w:pPr>
+    </w:lvl>
+  </w:abstractNum>
+  <w:abstractNum w:abstractNumId="6" w15:restartNumberingAfterBreak="0">
     <w:nsid w:val="46281D53"/>
     <w:multiLevelType w:val="hybridMultilevel"/>
     <w:tmpl w:val="725E0FDE"/>
@@ -1208,7 +1973,7 @@
       </w:rPr>
     </w:lvl>
   </w:abstractNum>
-  <w:abstractNum w:abstractNumId="4" w15:restartNumberingAfterBreak="0">
+  <w:abstractNum w:abstractNumId="7" w15:restartNumberingAfterBreak="0">
     <w:nsid w:val="50550ECF"/>
     <w:multiLevelType w:val="hybridMultilevel"/>
     <w:tmpl w:val="AC969658"/>
@@ -1297,7 +2062,185 @@
       </w:pPr>
     </w:lvl>
   </w:abstractNum>
-  <w:abstractNum w:abstractNumId="5" w15:restartNumberingAfterBreak="0">
+  <w:abstractNum w:abstractNumId="8" w15:restartNumberingAfterBreak="0">
+    <w:nsid w:val="53F77AF4"/>
+    <w:multiLevelType w:val="hybridMultilevel"/>
+    <w:tmpl w:val="51106D92"/>
+    <w:lvl w:ilvl="0" w:tplc="04090019">
+      <w:start w:val="1"/>
+      <w:numFmt w:val="lowerLetter"/>
+      <w:lvlText w:val="%1."/>
+      <w:lvlJc w:val="left"/>
+      <w:pPr>
+        <w:ind w:left="1440" w:hanging="360"/>
+      </w:pPr>
+    </w:lvl>
+    <w:lvl w:ilvl="1" w:tplc="04090019" w:tentative="1">
+      <w:start w:val="1"/>
+      <w:numFmt w:val="lowerLetter"/>
+      <w:lvlText w:val="%2."/>
+      <w:lvlJc w:val="left"/>
+      <w:pPr>
+        <w:ind w:left="2160" w:hanging="360"/>
+      </w:pPr>
+    </w:lvl>
+    <w:lvl w:ilvl="2" w:tplc="0409001B" w:tentative="1">
+      <w:start w:val="1"/>
+      <w:numFmt w:val="lowerRoman"/>
+      <w:lvlText w:val="%3."/>
+      <w:lvlJc w:val="right"/>
+      <w:pPr>
+        <w:ind w:left="2880" w:hanging="180"/>
+      </w:pPr>
+    </w:lvl>
+    <w:lvl w:ilvl="3" w:tplc="0409000F" w:tentative="1">
+      <w:start w:val="1"/>
+      <w:numFmt w:val="decimal"/>
+      <w:lvlText w:val="%4."/>
+      <w:lvlJc w:val="left"/>
+      <w:pPr>
+        <w:ind w:left="3600" w:hanging="360"/>
+      </w:pPr>
+    </w:lvl>
+    <w:lvl w:ilvl="4" w:tplc="04090019" w:tentative="1">
+      <w:start w:val="1"/>
+      <w:numFmt w:val="lowerLetter"/>
+      <w:lvlText w:val="%5."/>
+      <w:lvlJc w:val="left"/>
+      <w:pPr>
+        <w:ind w:left="4320" w:hanging="360"/>
+      </w:pPr>
+    </w:lvl>
+    <w:lvl w:ilvl="5" w:tplc="0409001B" w:tentative="1">
+      <w:start w:val="1"/>
+      <w:numFmt w:val="lowerRoman"/>
+      <w:lvlText w:val="%6."/>
+      <w:lvlJc w:val="right"/>
+      <w:pPr>
+        <w:ind w:left="5040" w:hanging="180"/>
+      </w:pPr>
+    </w:lvl>
+    <w:lvl w:ilvl="6" w:tplc="0409000F" w:tentative="1">
+      <w:start w:val="1"/>
+      <w:numFmt w:val="decimal"/>
+      <w:lvlText w:val="%7."/>
+      <w:lvlJc w:val="left"/>
+      <w:pPr>
+        <w:ind w:left="5760" w:hanging="360"/>
+      </w:pPr>
+    </w:lvl>
+    <w:lvl w:ilvl="7" w:tplc="04090019" w:tentative="1">
+      <w:start w:val="1"/>
+      <w:numFmt w:val="lowerLetter"/>
+      <w:lvlText w:val="%8."/>
+      <w:lvlJc w:val="left"/>
+      <w:pPr>
+        <w:ind w:left="6480" w:hanging="360"/>
+      </w:pPr>
+    </w:lvl>
+    <w:lvl w:ilvl="8" w:tplc="0409001B" w:tentative="1">
+      <w:start w:val="1"/>
+      <w:numFmt w:val="lowerRoman"/>
+      <w:lvlText w:val="%9."/>
+      <w:lvlJc w:val="right"/>
+      <w:pPr>
+        <w:ind w:left="7200" w:hanging="180"/>
+      </w:pPr>
+    </w:lvl>
+  </w:abstractNum>
+  <w:abstractNum w:abstractNumId="9" w15:restartNumberingAfterBreak="0">
+    <w:nsid w:val="68A6650A"/>
+    <w:multiLevelType w:val="hybridMultilevel"/>
+    <w:tmpl w:val="1A0C89E4"/>
+    <w:lvl w:ilvl="0" w:tplc="CFF6BED0">
+      <w:start w:val="1"/>
+      <w:numFmt w:val="lowerLetter"/>
+      <w:lvlText w:val="%1."/>
+      <w:lvlJc w:val="left"/>
+      <w:pPr>
+        <w:ind w:left="1440" w:hanging="360"/>
+      </w:pPr>
+      <w:rPr>
+        <w:rFonts w:hint="default"/>
+      </w:rPr>
+    </w:lvl>
+    <w:lvl w:ilvl="1" w:tplc="04090001">
+      <w:start w:val="1"/>
+      <w:numFmt w:val="bullet"/>
+      <w:lvlText w:val=""/>
+      <w:lvlJc w:val="left"/>
+      <w:pPr>
+        <w:ind w:left="2160" w:hanging="360"/>
+      </w:pPr>
+      <w:rPr>
+        <w:rFonts w:ascii="Symbol" w:hAnsi="Symbol" w:hint="default"/>
+      </w:rPr>
+    </w:lvl>
+    <w:lvl w:ilvl="2" w:tplc="0409001B" w:tentative="1">
+      <w:start w:val="1"/>
+      <w:numFmt w:val="lowerRoman"/>
+      <w:lvlText w:val="%3."/>
+      <w:lvlJc w:val="right"/>
+      <w:pPr>
+        <w:ind w:left="2880" w:hanging="180"/>
+      </w:pPr>
+    </w:lvl>
+    <w:lvl w:ilvl="3" w:tplc="0409000F" w:tentative="1">
+      <w:start w:val="1"/>
+      <w:numFmt w:val="decimal"/>
+      <w:lvlText w:val="%4."/>
+      <w:lvlJc w:val="left"/>
+      <w:pPr>
+        <w:ind w:left="3600" w:hanging="360"/>
+      </w:pPr>
+    </w:lvl>
+    <w:lvl w:ilvl="4" w:tplc="04090019" w:tentative="1">
+      <w:start w:val="1"/>
+      <w:numFmt w:val="lowerLetter"/>
+      <w:lvlText w:val="%5."/>
+      <w:lvlJc w:val="left"/>
+      <w:pPr>
+        <w:ind w:left="4320" w:hanging="360"/>
+      </w:pPr>
+    </w:lvl>
+    <w:lvl w:ilvl="5" w:tplc="0409001B" w:tentative="1">
+      <w:start w:val="1"/>
+      <w:numFmt w:val="lowerRoman"/>
+      <w:lvlText w:val="%6."/>
+      <w:lvlJc w:val="right"/>
+      <w:pPr>
+        <w:ind w:left="5040" w:hanging="180"/>
+      </w:pPr>
+    </w:lvl>
+    <w:lvl w:ilvl="6" w:tplc="0409000F" w:tentative="1">
+      <w:start w:val="1"/>
+      <w:numFmt w:val="decimal"/>
+      <w:lvlText w:val="%7."/>
+      <w:lvlJc w:val="left"/>
+      <w:pPr>
+        <w:ind w:left="5760" w:hanging="360"/>
+      </w:pPr>
+    </w:lvl>
+    <w:lvl w:ilvl="7" w:tplc="04090019" w:tentative="1">
+      <w:start w:val="1"/>
+      <w:numFmt w:val="lowerLetter"/>
+      <w:lvlText w:val="%8."/>
+      <w:lvlJc w:val="left"/>
+      <w:pPr>
+        <w:ind w:left="6480" w:hanging="360"/>
+      </w:pPr>
+    </w:lvl>
+    <w:lvl w:ilvl="8" w:tplc="0409001B" w:tentative="1">
+      <w:start w:val="1"/>
+      <w:numFmt w:val="lowerRoman"/>
+      <w:lvlText w:val="%9."/>
+      <w:lvlJc w:val="right"/>
+      <w:pPr>
+        <w:ind w:left="7200" w:hanging="180"/>
+      </w:pPr>
+    </w:lvl>
+  </w:abstractNum>
+  <w:abstractNum w:abstractNumId="10" w15:restartNumberingAfterBreak="0">
     <w:nsid w:val="72D06CFD"/>
     <w:multiLevelType w:val="hybridMultilevel"/>
     <w:tmpl w:val="6B66AB0A"/>
@@ -1386,23 +2329,222 @@
       </w:pPr>
     </w:lvl>
   </w:abstractNum>
+  <w:abstractNum w:abstractNumId="11" w15:restartNumberingAfterBreak="0">
+    <w:nsid w:val="734F71C6"/>
+    <w:multiLevelType w:val="hybridMultilevel"/>
+    <w:tmpl w:val="D592DA7A"/>
+    <w:lvl w:ilvl="0" w:tplc="9124766E">
+      <w:start w:val="1"/>
+      <w:numFmt w:val="lowerLetter"/>
+      <w:lvlText w:val="%1."/>
+      <w:lvlJc w:val="left"/>
+      <w:pPr>
+        <w:ind w:left="1440" w:hanging="360"/>
+      </w:pPr>
+      <w:rPr>
+        <w:rFonts w:hint="default"/>
+      </w:rPr>
+    </w:lvl>
+    <w:lvl w:ilvl="1" w:tplc="04090019" w:tentative="1">
+      <w:start w:val="1"/>
+      <w:numFmt w:val="lowerLetter"/>
+      <w:lvlText w:val="%2."/>
+      <w:lvlJc w:val="left"/>
+      <w:pPr>
+        <w:ind w:left="2160" w:hanging="360"/>
+      </w:pPr>
+    </w:lvl>
+    <w:lvl w:ilvl="2" w:tplc="0409001B" w:tentative="1">
+      <w:start w:val="1"/>
+      <w:numFmt w:val="lowerRoman"/>
+      <w:lvlText w:val="%3."/>
+      <w:lvlJc w:val="right"/>
+      <w:pPr>
+        <w:ind w:left="2880" w:hanging="180"/>
+      </w:pPr>
+    </w:lvl>
+    <w:lvl w:ilvl="3" w:tplc="0409000F" w:tentative="1">
+      <w:start w:val="1"/>
+      <w:numFmt w:val="decimal"/>
+      <w:lvlText w:val="%4."/>
+      <w:lvlJc w:val="left"/>
+      <w:pPr>
+        <w:ind w:left="3600" w:hanging="360"/>
+      </w:pPr>
+    </w:lvl>
+    <w:lvl w:ilvl="4" w:tplc="04090019" w:tentative="1">
+      <w:start w:val="1"/>
+      <w:numFmt w:val="lowerLetter"/>
+      <w:lvlText w:val="%5."/>
+      <w:lvlJc w:val="left"/>
+      <w:pPr>
+        <w:ind w:left="4320" w:hanging="360"/>
+      </w:pPr>
+    </w:lvl>
+    <w:lvl w:ilvl="5" w:tplc="0409001B" w:tentative="1">
+      <w:start w:val="1"/>
+      <w:numFmt w:val="lowerRoman"/>
+      <w:lvlText w:val="%6."/>
+      <w:lvlJc w:val="right"/>
+      <w:pPr>
+        <w:ind w:left="5040" w:hanging="180"/>
+      </w:pPr>
+    </w:lvl>
+    <w:lvl w:ilvl="6" w:tplc="0409000F" w:tentative="1">
+      <w:start w:val="1"/>
+      <w:numFmt w:val="decimal"/>
+      <w:lvlText w:val="%7."/>
+      <w:lvlJc w:val="left"/>
+      <w:pPr>
+        <w:ind w:left="5760" w:hanging="360"/>
+      </w:pPr>
+    </w:lvl>
+    <w:lvl w:ilvl="7" w:tplc="04090019" w:tentative="1">
+      <w:start w:val="1"/>
+      <w:numFmt w:val="lowerLetter"/>
+      <w:lvlText w:val="%8."/>
+      <w:lvlJc w:val="left"/>
+      <w:pPr>
+        <w:ind w:left="6480" w:hanging="360"/>
+      </w:pPr>
+    </w:lvl>
+    <w:lvl w:ilvl="8" w:tplc="0409001B" w:tentative="1">
+      <w:start w:val="1"/>
+      <w:numFmt w:val="lowerRoman"/>
+      <w:lvlText w:val="%9."/>
+      <w:lvlJc w:val="right"/>
+      <w:pPr>
+        <w:ind w:left="7200" w:hanging="180"/>
+      </w:pPr>
+    </w:lvl>
+  </w:abstractNum>
+  <w:abstractNum w:abstractNumId="12" w15:restartNumberingAfterBreak="0">
+    <w:nsid w:val="7C32525D"/>
+    <w:multiLevelType w:val="hybridMultilevel"/>
+    <w:tmpl w:val="D8908BF4"/>
+    <w:lvl w:ilvl="0" w:tplc="A068263A">
+      <w:start w:val="1"/>
+      <w:numFmt w:val="decimal"/>
+      <w:lvlText w:val="%1."/>
+      <w:lvlJc w:val="left"/>
+      <w:pPr>
+        <w:ind w:left="1080" w:hanging="360"/>
+      </w:pPr>
+      <w:rPr>
+        <w:rFonts w:hint="default"/>
+      </w:rPr>
+    </w:lvl>
+    <w:lvl w:ilvl="1" w:tplc="04090019" w:tentative="1">
+      <w:start w:val="1"/>
+      <w:numFmt w:val="lowerLetter"/>
+      <w:lvlText w:val="%2."/>
+      <w:lvlJc w:val="left"/>
+      <w:pPr>
+        <w:ind w:left="1800" w:hanging="360"/>
+      </w:pPr>
+    </w:lvl>
+    <w:lvl w:ilvl="2" w:tplc="0409001B" w:tentative="1">
+      <w:start w:val="1"/>
+      <w:numFmt w:val="lowerRoman"/>
+      <w:lvlText w:val="%3."/>
+      <w:lvlJc w:val="right"/>
+      <w:pPr>
+        <w:ind w:left="2520" w:hanging="180"/>
+      </w:pPr>
+    </w:lvl>
+    <w:lvl w:ilvl="3" w:tplc="0409000F" w:tentative="1">
+      <w:start w:val="1"/>
+      <w:numFmt w:val="decimal"/>
+      <w:lvlText w:val="%4."/>
+      <w:lvlJc w:val="left"/>
+      <w:pPr>
+        <w:ind w:left="3240" w:hanging="360"/>
+      </w:pPr>
+    </w:lvl>
+    <w:lvl w:ilvl="4" w:tplc="04090019" w:tentative="1">
+      <w:start w:val="1"/>
+      <w:numFmt w:val="lowerLetter"/>
+      <w:lvlText w:val="%5."/>
+      <w:lvlJc w:val="left"/>
+      <w:pPr>
+        <w:ind w:left="3960" w:hanging="360"/>
+      </w:pPr>
+    </w:lvl>
+    <w:lvl w:ilvl="5" w:tplc="0409001B" w:tentative="1">
+      <w:start w:val="1"/>
+      <w:numFmt w:val="lowerRoman"/>
+      <w:lvlText w:val="%6."/>
+      <w:lvlJc w:val="right"/>
+      <w:pPr>
+        <w:ind w:left="4680" w:hanging="180"/>
+      </w:pPr>
+    </w:lvl>
+    <w:lvl w:ilvl="6" w:tplc="0409000F" w:tentative="1">
+      <w:start w:val="1"/>
+      <w:numFmt w:val="decimal"/>
+      <w:lvlText w:val="%7."/>
+      <w:lvlJc w:val="left"/>
+      <w:pPr>
+        <w:ind w:left="5400" w:hanging="360"/>
+      </w:pPr>
+    </w:lvl>
+    <w:lvl w:ilvl="7" w:tplc="04090019" w:tentative="1">
+      <w:start w:val="1"/>
+      <w:numFmt w:val="lowerLetter"/>
+      <w:lvlText w:val="%8."/>
+      <w:lvlJc w:val="left"/>
+      <w:pPr>
+        <w:ind w:left="6120" w:hanging="360"/>
+      </w:pPr>
+    </w:lvl>
+    <w:lvl w:ilvl="8" w:tplc="0409001B" w:tentative="1">
+      <w:start w:val="1"/>
+      <w:numFmt w:val="lowerRoman"/>
+      <w:lvlText w:val="%9."/>
+      <w:lvlJc w:val="right"/>
+      <w:pPr>
+        <w:ind w:left="6840" w:hanging="180"/>
+      </w:pPr>
+    </w:lvl>
+  </w:abstractNum>
   <w:num w:numId="1">
-    <w:abstractNumId w:val="5"/>
+    <w:abstractNumId w:val="10"/>
   </w:num>
   <w:num w:numId="2">
-    <w:abstractNumId w:val="4"/>
+    <w:abstractNumId w:val="7"/>
   </w:num>
   <w:num w:numId="3">
+    <w:abstractNumId w:val="6"/>
+  </w:num>
+  <w:num w:numId="4">
     <w:abstractNumId w:val="3"/>
   </w:num>
-  <w:num w:numId="4">
-    <w:abstractNumId w:val="1"/>
-  </w:num>
   <w:num w:numId="5">
-    <w:abstractNumId w:val="2"/>
+    <w:abstractNumId w:val="4"/>
   </w:num>
   <w:num w:numId="6">
     <w:abstractNumId w:val="0"/>
+  </w:num>
+  <w:num w:numId="7">
+    <w:abstractNumId w:val="5"/>
+  </w:num>
+  <w:num w:numId="8">
+    <w:abstractNumId w:val="12"/>
+  </w:num>
+  <w:num w:numId="9">
+    <w:abstractNumId w:val="9"/>
+  </w:num>
+  <w:num w:numId="10">
+    <w:abstractNumId w:val="2"/>
+  </w:num>
+  <w:num w:numId="11">
+    <w:abstractNumId w:val="1"/>
+  </w:num>
+  <w:num w:numId="12">
+    <w:abstractNumId w:val="8"/>
+  </w:num>
+  <w:num w:numId="13">
+    <w:abstractNumId w:val="11"/>
   </w:num>
 </w:numbering>
 </file>

</xml_diff>